<commit_message>
Aggiornamento modelli SC70 per linee guida sopralluogo
</commit_message>
<xml_diff>
--- a/modelli/SC_SCIA, rinnovo SCIA/SC70_VVT.docx
+++ b/modelli/SC_SCIA, rinnovo SCIA/SC70_VVT.docx
@@ -439,31 +439,31 @@
             </w:pPr>
             <w:r>
               <w:rPr>
-                <w:rStyle w:val="CollegamentoInternet"/>
+                <w:rStyle w:val="Hyperlink"/>
               </w:rPr>
               <w:fldChar w:fldCharType="begin"/>
             </w:r>
             <w:r>
               <w:rPr>
-                <w:rStyle w:val="CollegamentoInternet"/>
+                <w:rStyle w:val="Hyperlink"/>
               </w:rPr>
               <w:instrText xml:space="preserve"> MERGEFIELD $PEC_CORRISPONDENZA </w:instrText>
             </w:r>
             <w:r>
               <w:rPr>
-                <w:rStyle w:val="CollegamentoInternet"/>
+                <w:rStyle w:val="Hyperlink"/>
               </w:rPr>
               <w:fldChar w:fldCharType="separate"/>
             </w:r>
             <w:r>
               <w:rPr>
-                <w:rStyle w:val="CollegamentoInternet"/>
+                <w:rStyle w:val="Hyperlink"/>
               </w:rPr>
               <w:t>&lt;$PEC_CORRISPONDENZA&gt;</w:t>
             </w:r>
             <w:r>
               <w:rPr>
-                <w:rStyle w:val="CollegamentoInternet"/>
+                <w:rStyle w:val="Hyperlink"/>
               </w:rPr>
               <w:fldChar w:fldCharType="end"/>
             </w:r>
@@ -543,7 +543,7 @@
     </w:tbl>
     <w:p>
       <w:pPr>
-        <w:pStyle w:val="Corpodeltesto"/>
+        <w:pStyle w:val="BodyText"/>
         <w:rPr/>
       </w:pPr>
       <w:r>
@@ -599,7 +599,6 @@
               <w:widowControl w:val="false"/>
               <w:rPr>
                 <w:b/>
-                <w:b/>
                 <w:bCs/>
               </w:rPr>
             </w:pPr>
@@ -852,7 +851,7 @@
     </w:tbl>
     <w:p>
       <w:pPr>
-        <w:pStyle w:val="Corpodeltesto"/>
+        <w:pStyle w:val="BodyText"/>
         <w:rPr/>
       </w:pPr>
       <w:r>
@@ -861,7 +860,7 @@
     </w:p>
     <w:p>
       <w:pPr>
-        <w:pStyle w:val="Corpodeltesto"/>
+        <w:pStyle w:val="BodyText"/>
         <w:rPr/>
       </w:pPr>
       <w:r>
@@ -978,7 +977,7 @@
     </w:tbl>
     <w:p>
       <w:pPr>
-        <w:pStyle w:val="Corpodeltesto"/>
+        <w:pStyle w:val="BodyText"/>
         <w:rPr/>
       </w:pPr>
       <w:r>
@@ -987,7 +986,7 @@
     </w:p>
     <w:p>
       <w:pPr>
-        <w:pStyle w:val="Corpodeltesto"/>
+        <w:pStyle w:val="BodyText"/>
         <w:bidi w:val="0"/>
         <w:rPr>
           <w:lang w:val="it-IT"/>
@@ -1103,27 +1102,128 @@
         <w:rPr>
           <w:lang w:val="it-IT"/>
         </w:rPr>
-        <w:t>, ai sensi dell’art. 4 del DPR 151/2011.</w:t>
+        <w:t>, ai sensi dell’art. 4 del DPR 151/201</w:t>
+      </w:r>
+      <w:r>
+        <w:rPr>
+          <w:shd w:fill="auto" w:val="clear"/>
+          <w:lang w:val="it-IT"/>
+        </w:rPr>
+        <w:t xml:space="preserve">1, </w:t>
+      </w:r>
+      <w:r>
+        <w:rPr>
+          <w:shd w:fill="auto" w:val="clear"/>
+          <w:lang w:val="it-IT"/>
+        </w:rPr>
+        <w:t>limitatamente agli ambiti dell’attività o alle fasi realizzative del progetto eventualmente indicat</w:t>
+      </w:r>
+      <w:r>
+        <w:rPr>
+          <w:shd w:fill="auto" w:val="clear"/>
+          <w:lang w:val="it-IT"/>
+        </w:rPr>
+        <w:t>i</w:t>
+      </w:r>
+      <w:r>
+        <w:rPr>
+          <w:shd w:fill="auto" w:val="clear"/>
+          <w:lang w:val="it-IT"/>
+        </w:rPr>
+        <w:t xml:space="preserve"> nella SCIA</w:t>
+      </w:r>
+      <w:r>
+        <w:rPr>
+          <w:shd w:fill="auto" w:val="clear"/>
+          <w:lang w:val="it-IT"/>
+        </w:rPr>
+        <w:t>.</w:t>
       </w:r>
     </w:p>
     <w:p>
       <w:pPr>
-        <w:pStyle w:val="Corpodeltesto"/>
+        <w:pStyle w:val="BodyText"/>
         <w:bidi w:val="0"/>
         <w:rPr>
-          <w:lang w:val="it-IT"/>
+          <w:highlight w:val="none"/>
+          <w:shd w:fill="auto" w:val="clear"/>
         </w:rPr>
       </w:pPr>
       <w:r>
         <w:rPr>
-          <w:lang w:val="it-IT"/>
-        </w:rPr>
-        <w:t>L’esercizio dell’attività è comunque subordinato alle prescrizioni indicate nelle regole tecniche di prevenzione incendi, nella documentazione progettuale, negli eventuali pareri di questo Comando e, ove applicabili, nel decreto legislativo 81/2008 oppure all’art. 6 del DPR 151/2011.</w:t>
+          <w:shd w:fill="auto" w:val="clear"/>
+          <w:lang w:val="it-IT"/>
+        </w:rPr>
+        <w:t xml:space="preserve">Il sopralluogo è stato effettuato a vista e senza strumenti, tramite </w:t>
+      </w:r>
+      <w:r>
+        <w:rPr>
+          <w:shd w:fill="auto" w:val="clear"/>
+          <w:lang w:val="it-IT"/>
+        </w:rPr>
+        <w:t>controll</w:t>
+      </w:r>
+      <w:r>
+        <w:rPr>
+          <w:shd w:fill="auto" w:val="clear"/>
+          <w:lang w:val="it-IT"/>
+        </w:rPr>
+        <w:t>o</w:t>
+      </w:r>
+      <w:r>
+        <w:rPr>
+          <w:shd w:fill="auto" w:val="clear"/>
+          <w:lang w:val="it-IT"/>
+        </w:rPr>
+        <w:t xml:space="preserve"> a campione e parzial</w:t>
+      </w:r>
+      <w:r>
+        <w:rPr>
+          <w:shd w:fill="auto" w:val="clear"/>
+          <w:lang w:val="it-IT"/>
+        </w:rPr>
+        <w:t>e</w:t>
+      </w:r>
+      <w:r>
+        <w:rPr>
+          <w:shd w:fill="auto" w:val="clear"/>
+          <w:lang w:val="it-IT"/>
+        </w:rPr>
+        <w:t xml:space="preserve"> di singoli aspetti e misure di prevenzione incendi caratterizzanti l’attività</w:t>
+      </w:r>
+      <w:r>
+        <w:rPr>
+          <w:shd w:fill="auto" w:val="clear"/>
+          <w:lang w:val="it-IT"/>
+        </w:rPr>
+        <w:t>, secondo le linee guida di cui alla nota DCPST prot. 11197 del 14/08/2018.</w:t>
       </w:r>
     </w:p>
     <w:p>
       <w:pPr>
-        <w:pStyle w:val="Corpodeltesto"/>
+        <w:pStyle w:val="BodyText"/>
+        <w:bidi w:val="0"/>
+        <w:rPr>
+          <w:lang w:val="it-IT"/>
+        </w:rPr>
+      </w:pPr>
+      <w:r>
+        <w:rPr>
+          <w:shd w:fill="auto" w:val="clear"/>
+          <w:lang w:val="it-IT"/>
+        </w:rPr>
+        <w:t>L’esercizio dell’attività è comunque subordinato alle prescrizioni indicate nelle regole tecnic</w:t>
+      </w:r>
+      <w:r>
+        <w:rPr>
+          <w:lang w:val="it-IT"/>
+        </w:rPr>
+        <w:t>he di prevenzione incendi, nella documentazione progettuale, negli eventuali pareri di questo Comando e, ove applicabili, nel decreto legislativo 81/2008 oppure all’art. 6 del DPR 151/2011.</w:t>
+      </w:r>
+    </w:p>
+    <w:p>
+      <w:pPr>
+        <w:pStyle w:val="BodyText"/>
         <w:rPr/>
       </w:pPr>
       <w:r>
@@ -1265,7 +1365,7 @@
     </w:tbl>
     <w:p>
       <w:pPr>
-        <w:pStyle w:val="Corpodeltesto"/>
+        <w:pStyle w:val="BodyText"/>
         <w:keepNext w:val="true"/>
         <w:bidi w:val="0"/>
         <w:rPr>
@@ -1280,7 +1380,7 @@
     </w:p>
     <w:p>
       <w:pPr>
-        <w:pStyle w:val="Corpodeltesto"/>
+        <w:pStyle w:val="BodyText"/>
         <w:keepNext w:val="true"/>
         <w:bidi w:val="0"/>
         <w:rPr>
@@ -1485,7 +1585,7 @@
     </w:tbl>
     <w:p>
       <w:pPr>
-        <w:pStyle w:val="Corpodeltesto"/>
+        <w:pStyle w:val="BodyText"/>
         <w:spacing w:lineRule="auto" w:line="276" w:before="0" w:after="140"/>
         <w:jc w:val="both"/>
         <w:rPr/>
@@ -1495,7 +1595,9 @@
       </w:r>
     </w:p>
     <w:sectPr>
-      <w:footerReference w:type="default" r:id="rId3"/>
+      <w:footerReference w:type="even" r:id="rId3"/>
+      <w:footerReference w:type="default" r:id="rId4"/>
+      <w:footerReference w:type="first" r:id="rId5"/>
       <w:type w:val="nextPage"/>
       <w:pgSz w:w="11906" w:h="16838"/>
       <w:pgMar w:left="1134" w:right="1134" w:gutter="0" w:header="0" w:top="1134" w:footer="1134" w:bottom="1693"/>
@@ -1512,7 +1614,21 @@
 <w:ftr xmlns:o="urn:schemas-microsoft-com:office:office" xmlns:r="http://schemas.openxmlformats.org/officeDocument/2006/relationships" xmlns:v="urn:schemas-microsoft-com:vml" xmlns:w="http://schemas.openxmlformats.org/wordprocessingml/2006/main" xmlns:w10="urn:schemas-microsoft-com:office:word" xmlns:wp="http://schemas.openxmlformats.org/drawingml/2006/wordprocessingDrawing" xmlns:wps="http://schemas.microsoft.com/office/word/2010/wordprocessingShape" xmlns:wpg="http://schemas.microsoft.com/office/word/2010/wordprocessingGroup" xmlns:mc="http://schemas.openxmlformats.org/markup-compatibility/2006" xmlns:wp14="http://schemas.microsoft.com/office/word/2010/wordprocessingDrawing" xmlns:w14="http://schemas.microsoft.com/office/word/2010/wordml" xmlns:w15="http://schemas.microsoft.com/office/word/2012/wordml" mc:Ignorable="w14 wp14 w15">
   <w:p>
     <w:pPr>
-      <w:pStyle w:val="Pidipagina"/>
+      <w:pStyle w:val="Footer"/>
+      <w:rPr/>
+    </w:pPr>
+    <w:r>
+      <w:rPr/>
+    </w:r>
+  </w:p>
+</w:ftr>
+</file>
+
+<file path=word/footer2.xml><?xml version="1.0" encoding="utf-8"?>
+<w:ftr xmlns:o="urn:schemas-microsoft-com:office:office" xmlns:r="http://schemas.openxmlformats.org/officeDocument/2006/relationships" xmlns:v="urn:schemas-microsoft-com:vml" xmlns:w="http://schemas.openxmlformats.org/wordprocessingml/2006/main" xmlns:w10="urn:schemas-microsoft-com:office:word" xmlns:wp="http://schemas.openxmlformats.org/drawingml/2006/wordprocessingDrawing" xmlns:wps="http://schemas.microsoft.com/office/word/2010/wordprocessingShape" xmlns:wpg="http://schemas.microsoft.com/office/word/2010/wordprocessingGroup" xmlns:mc="http://schemas.openxmlformats.org/markup-compatibility/2006" xmlns:wp14="http://schemas.microsoft.com/office/word/2010/wordprocessingDrawing" xmlns:w14="http://schemas.microsoft.com/office/word/2010/wordml" xmlns:w15="http://schemas.microsoft.com/office/word/2012/wordml" mc:Ignorable="w14 wp14 w15">
+  <w:p>
+    <w:pPr>
+      <w:pStyle w:val="Footer"/>
       <w:rPr/>
     </w:pPr>
     <w:r>
@@ -1566,7 +1682,92 @@
   </w:p>
   <w:p>
     <w:pPr>
-      <w:pStyle w:val="Pidipagina"/>
+      <w:pStyle w:val="Footer"/>
+      <w:rPr/>
+    </w:pPr>
+    <w:r>
+      <w:rPr/>
+      <w:fldChar w:fldCharType="begin"/>
+    </w:r>
+    <w:r>
+      <w:rPr/>
+      <w:instrText xml:space="preserve"> FILENAME </w:instrText>
+    </w:r>
+    <w:r>
+      <w:rPr/>
+      <w:fldChar w:fldCharType="separate"/>
+    </w:r>
+    <w:r>
+      <w:rPr/>
+      <w:t>SC70_VVT.docx</w:t>
+    </w:r>
+    <w:r>
+      <w:rPr/>
+      <w:fldChar w:fldCharType="end"/>
+    </w:r>
+  </w:p>
+</w:ftr>
+</file>
+
+<file path=word/footer3.xml><?xml version="1.0" encoding="utf-8"?>
+<w:ftr xmlns:o="urn:schemas-microsoft-com:office:office" xmlns:r="http://schemas.openxmlformats.org/officeDocument/2006/relationships" xmlns:v="urn:schemas-microsoft-com:vml" xmlns:w="http://schemas.openxmlformats.org/wordprocessingml/2006/main" xmlns:w10="urn:schemas-microsoft-com:office:word" xmlns:wp="http://schemas.openxmlformats.org/drawingml/2006/wordprocessingDrawing" xmlns:wps="http://schemas.microsoft.com/office/word/2010/wordprocessingShape" xmlns:wpg="http://schemas.microsoft.com/office/word/2010/wordprocessingGroup" xmlns:mc="http://schemas.openxmlformats.org/markup-compatibility/2006" xmlns:wp14="http://schemas.microsoft.com/office/word/2010/wordprocessingDrawing" xmlns:w14="http://schemas.microsoft.com/office/word/2010/wordml" xmlns:w15="http://schemas.microsoft.com/office/word/2012/wordml" mc:Ignorable="w14 wp14 w15">
+  <w:p>
+    <w:pPr>
+      <w:pStyle w:val="Footer"/>
+      <w:rPr/>
+    </w:pPr>
+    <w:r>
+      <w:rPr/>
+      <w:t xml:space="preserve">Pagina </w:t>
+    </w:r>
+    <w:r>
+      <w:rPr/>
+      <w:fldChar w:fldCharType="begin"/>
+    </w:r>
+    <w:r>
+      <w:rPr/>
+      <w:instrText xml:space="preserve"> PAGE </w:instrText>
+    </w:r>
+    <w:r>
+      <w:rPr/>
+      <w:fldChar w:fldCharType="separate"/>
+    </w:r>
+    <w:r>
+      <w:rPr/>
+      <w:t>2</w:t>
+    </w:r>
+    <w:r>
+      <w:rPr/>
+      <w:fldChar w:fldCharType="end"/>
+    </w:r>
+    <w:r>
+      <w:rPr/>
+      <w:t xml:space="preserve"> di </w:t>
+    </w:r>
+    <w:r>
+      <w:rPr/>
+      <w:fldChar w:fldCharType="begin"/>
+    </w:r>
+    <w:r>
+      <w:rPr/>
+      <w:instrText xml:space="preserve"> NUMPAGES </w:instrText>
+    </w:r>
+    <w:r>
+      <w:rPr/>
+      <w:fldChar w:fldCharType="separate"/>
+    </w:r>
+    <w:r>
+      <w:rPr/>
+      <w:t>2</w:t>
+    </w:r>
+    <w:r>
+      <w:rPr/>
+      <w:fldChar w:fldCharType="end"/>
+    </w:r>
+  </w:p>
+  <w:p>
+    <w:pPr>
+      <w:pStyle w:val="Footer"/>
       <w:rPr/>
     </w:pPr>
     <w:r>
@@ -1617,7 +1818,7 @@
     <w:pPr>
       <w:widowControl/>
       <w:suppressAutoHyphens w:val="true"/>
-      <w:overflowPunct w:val="true"/>
+      <w:overflowPunct w:val="false"/>
       <w:bidi w:val="0"/>
       <w:spacing w:before="0" w:after="0"/>
       <w:jc w:val="left"/>
@@ -1636,7 +1837,7 @@
     <w:qFormat/>
     <w:rPr/>
   </w:style>
-  <w:style w:type="character" w:styleId="CollegamentoInternet">
+  <w:style w:type="character" w:styleId="Hyperlink">
     <w:name w:val="Hyperlink"/>
     <w:basedOn w:val="DefaultParagraphFont"/>
     <w:rPr>
@@ -1652,22 +1853,22 @@
       <w:color w:val="0000FF"/>
     </w:rPr>
   </w:style>
-  <w:style w:type="paragraph" w:styleId="Titolo">
-    <w:name w:val="Titolo"/>
+  <w:style w:type="paragraph" w:styleId="Heading">
+    <w:name w:val="Heading"/>
     <w:basedOn w:val="Normal"/>
-    <w:next w:val="Corpodeltesto"/>
+    <w:next w:val="BodyText"/>
     <w:qFormat/>
     <w:pPr>
       <w:keepNext w:val="true"/>
       <w:spacing w:before="240" w:after="120"/>
     </w:pPr>
     <w:rPr>
-      <w:rFonts w:ascii="Liberation Sans" w:hAnsi="Liberation Sans" w:eastAsia="Noto Sans CJK SC" w:cs="Lohit Devanagari"/>
+      <w:rFonts w:ascii="Liberation Sans" w:hAnsi="Liberation Sans" w:eastAsia="Noto Sans CJK SC" w:cs="Lohit Marathi"/>
       <w:sz w:val="28"/>
       <w:szCs w:val="28"/>
     </w:rPr>
   </w:style>
-  <w:style w:type="paragraph" w:styleId="Corpodeltesto">
+  <w:style w:type="paragraph" w:styleId="BodyText">
     <w:name w:val="Body Text"/>
     <w:basedOn w:val="Normal"/>
     <w:pPr>
@@ -1676,15 +1877,15 @@
     </w:pPr>
     <w:rPr/>
   </w:style>
-  <w:style w:type="paragraph" w:styleId="Elenco">
+  <w:style w:type="paragraph" w:styleId="List">
     <w:name w:val="List"/>
-    <w:basedOn w:val="Corpodeltesto"/>
+    <w:basedOn w:val="BodyText"/>
     <w:pPr/>
     <w:rPr>
       <w:rFonts w:cs="Lohit Devanagari"/>
     </w:rPr>
   </w:style>
-  <w:style w:type="paragraph" w:styleId="Didascalia">
+  <w:style w:type="paragraph" w:styleId="Caption">
     <w:name w:val="Caption"/>
     <w:basedOn w:val="Normal"/>
     <w:qFormat/>
@@ -1698,6 +1899,32 @@
       <w:iCs/>
       <w:sz w:val="24"/>
       <w:szCs w:val="24"/>
+    </w:rPr>
+  </w:style>
+  <w:style w:type="paragraph" w:styleId="Index">
+    <w:name w:val="Index"/>
+    <w:basedOn w:val="Normal"/>
+    <w:qFormat/>
+    <w:pPr>
+      <w:suppressLineNumbers/>
+    </w:pPr>
+    <w:rPr>
+      <w:rFonts w:cs="Lohit Marathi"/>
+    </w:rPr>
+  </w:style>
+  <w:style w:type="paragraph" w:styleId="Titolo">
+    <w:name w:val="Titolo"/>
+    <w:basedOn w:val="Normal"/>
+    <w:next w:val="BodyText"/>
+    <w:qFormat/>
+    <w:pPr>
+      <w:keepNext w:val="true"/>
+      <w:spacing w:before="240" w:after="120"/>
+    </w:pPr>
+    <w:rPr>
+      <w:rFonts w:ascii="Liberation Sans" w:hAnsi="Liberation Sans" w:eastAsia="Noto Sans CJK SC" w:cs="Lohit Devanagari"/>
+      <w:sz w:val="28"/>
+      <w:szCs w:val="28"/>
     </w:rPr>
   </w:style>
   <w:style w:type="paragraph" w:styleId="Indice">
@@ -1748,7 +1975,14 @@
     </w:pPr>
     <w:rPr/>
   </w:style>
-  <w:style w:type="paragraph" w:styleId="Pidipagina">
+  <w:style w:type="paragraph" w:styleId="HeaderandFooter">
+    <w:name w:val="Header and Footer"/>
+    <w:basedOn w:val="Normal"/>
+    <w:qFormat/>
+    <w:pPr/>
+    <w:rPr/>
+  </w:style>
+  <w:style w:type="paragraph" w:styleId="Footer">
     <w:name w:val="Footer"/>
     <w:basedOn w:val="Intestazioneepidipagina"/>
     <w:pPr>
@@ -1759,7 +1993,7 @@
   </w:style>
   <w:style w:type="paragraph" w:styleId="Pidipaginaasinistra">
     <w:name w:val="Piè di pagina a sinistra"/>
-    <w:basedOn w:val="Pidipagina"/>
+    <w:basedOn w:val="Footer"/>
     <w:qFormat/>
     <w:pPr>
       <w:suppressLineNumbers/>
@@ -1768,4 +2002,110 @@
     <w:rPr/>
   </w:style>
 </w:styles>
+</file>
+
+<file path=word/theme/theme1.xml><?xml version="1.0" encoding="utf-8"?>
+<a:theme xmlns:a="http://schemas.openxmlformats.org/drawingml/2006/main" xmlns:r="http://schemas.openxmlformats.org/officeDocument/2006/relationships" name="Office">
+  <a:themeElements>
+    <a:clrScheme name="LibreOffice">
+      <a:dk1>
+        <a:srgbClr val="000000"/>
+      </a:dk1>
+      <a:lt1>
+        <a:srgbClr val="ffffff"/>
+      </a:lt1>
+      <a:dk2>
+        <a:srgbClr val="000000"/>
+      </a:dk2>
+      <a:lt2>
+        <a:srgbClr val="ffffff"/>
+      </a:lt2>
+      <a:accent1>
+        <a:srgbClr val="18a303"/>
+      </a:accent1>
+      <a:accent2>
+        <a:srgbClr val="0369a3"/>
+      </a:accent2>
+      <a:accent3>
+        <a:srgbClr val="a33e03"/>
+      </a:accent3>
+      <a:accent4>
+        <a:srgbClr val="8e03a3"/>
+      </a:accent4>
+      <a:accent5>
+        <a:srgbClr val="c99c00"/>
+      </a:accent5>
+      <a:accent6>
+        <a:srgbClr val="c9211e"/>
+      </a:accent6>
+      <a:hlink>
+        <a:srgbClr val="0000ee"/>
+      </a:hlink>
+      <a:folHlink>
+        <a:srgbClr val="551a8b"/>
+      </a:folHlink>
+    </a:clrScheme>
+    <a:fontScheme name="Office">
+      <a:majorFont>
+        <a:latin typeface="Arial" pitchFamily="0" charset="1"/>
+        <a:ea typeface="DejaVu Sans" pitchFamily="0" charset="1"/>
+        <a:cs typeface="DejaVu Sans" pitchFamily="0" charset="1"/>
+      </a:majorFont>
+      <a:minorFont>
+        <a:latin typeface="Arial" pitchFamily="0" charset="1"/>
+        <a:ea typeface="DejaVu Sans" pitchFamily="0" charset="1"/>
+        <a:cs typeface="DejaVu Sans" pitchFamily="0" charset="1"/>
+      </a:minorFont>
+    </a:fontScheme>
+    <a:fmtScheme>
+      <a:fillStyleLst>
+        <a:solidFill>
+          <a:schemeClr val="phClr"/>
+        </a:solidFill>
+        <a:solidFill>
+          <a:schemeClr val="phClr"/>
+        </a:solidFill>
+        <a:solidFill>
+          <a:schemeClr val="phClr"/>
+        </a:solidFill>
+      </a:fillStyleLst>
+      <a:lnStyleLst>
+        <a:ln w="6350" cap="flat" cmpd="sng" algn="ctr">
+          <a:prstDash val="solid"/>
+          <a:miter/>
+        </a:ln>
+        <a:ln w="6350" cap="flat" cmpd="sng" algn="ctr">
+          <a:prstDash val="solid"/>
+          <a:miter/>
+        </a:ln>
+        <a:ln w="6350" cap="flat" cmpd="sng" algn="ctr">
+          <a:prstDash val="solid"/>
+          <a:miter/>
+        </a:ln>
+      </a:lnStyleLst>
+      <a:effectStyleLst>
+        <a:effectStyle>
+          <a:effectLst/>
+        </a:effectStyle>
+        <a:effectStyle>
+          <a:effectLst/>
+        </a:effectStyle>
+        <a:effectStyle>
+          <a:effectLst/>
+        </a:effectStyle>
+      </a:effectStyleLst>
+      <a:bgFillStyleLst>
+        <a:solidFill>
+          <a:schemeClr val="phClr"/>
+        </a:solidFill>
+        <a:solidFill>
+          <a:schemeClr val="phClr"/>
+        </a:solidFill>
+        <a:solidFill>
+          <a:schemeClr val="phClr"/>
+        </a:solidFill>
+      </a:bgFillStyleLst>
+    </a:fmtScheme>
+  </a:themeElements>
+</a:theme>
 </file>
</xml_diff>